<commit_message>
Added async response POC
</commit_message>
<xml_diff>
--- a/Threads.docx
+++ b/Threads.docx
@@ -191,32 +191,65 @@
               <w:t xml:space="preserve"> WebMVC</w:t>
             </w:r>
           </w:p>
-        </w:tc>
-        <w:tc>
-          <w:tcPr>
-            <w:tcW w:w="2254" w:type="dxa"/>
-          </w:tcPr>
-          <w:p>
-            <w:r>
-              <w:t>15 s (0 rejected)</w:t>
-            </w:r>
-          </w:p>
-        </w:tc>
-        <w:tc>
-          <w:tcPr>
-            <w:tcW w:w="2254" w:type="dxa"/>
-          </w:tcPr>
-          <w:p>
-            <w:r>
-              <w:t>60 s (200 rejected)</w:t>
-            </w:r>
-          </w:p>
-        </w:tc>
-        <w:tc>
-          <w:tcPr>
-            <w:tcW w:w="2254" w:type="dxa"/>
-          </w:tcPr>
-          <w:p/>
+          <w:p>
+            <w:r>
+              <w:t>15 – 20 mins</w:t>
+            </w:r>
+          </w:p>
+        </w:tc>
+        <w:tc>
+          <w:tcPr>
+            <w:tcW w:w="2254" w:type="dxa"/>
+          </w:tcPr>
+          <w:p>
+            <w:r>
+              <w:t>15 s (</w:t>
+            </w:r>
+            <w:r>
+              <w:t>100</w:t>
+            </w:r>
+            <w:r>
+              <w:t xml:space="preserve"> </w:t>
+            </w:r>
+            <w:r>
+              <w:t>ok</w:t>
+            </w:r>
+            <w:r>
+              <w:t>)</w:t>
+            </w:r>
+          </w:p>
+        </w:tc>
+        <w:tc>
+          <w:tcPr>
+            <w:tcW w:w="2254" w:type="dxa"/>
+          </w:tcPr>
+          <w:p>
+            <w:r>
+              <w:t>60 s (</w:t>
+            </w:r>
+            <w:r>
+              <w:t>799</w:t>
+            </w:r>
+            <w:r>
+              <w:t xml:space="preserve"> </w:t>
+            </w:r>
+            <w:r>
+              <w:t>ok</w:t>
+            </w:r>
+            <w:r>
+              <w:t>)</w:t>
+            </w:r>
+          </w:p>
+        </w:tc>
+        <w:tc>
+          <w:tcPr>
+            <w:tcW w:w="2254" w:type="dxa"/>
+          </w:tcPr>
+          <w:p>
+            <w:r>
+              <w:t xml:space="preserve">46 s max response (600 ok) Probably due to running the load test on the same machine </w:t>
+            </w:r>
+          </w:p>
         </w:tc>
       </w:tr>
       <w:tr>
@@ -232,24 +265,44 @@
               <w:t xml:space="preserve"> </w:t>
             </w:r>
           </w:p>
-        </w:tc>
-        <w:tc>
-          <w:tcPr>
-            <w:tcW w:w="2254" w:type="dxa"/>
-          </w:tcPr>
-          <w:p/>
-        </w:tc>
-        <w:tc>
-          <w:tcPr>
-            <w:tcW w:w="2254" w:type="dxa"/>
-          </w:tcPr>
-          <w:p/>
-        </w:tc>
-        <w:tc>
-          <w:tcPr>
-            <w:tcW w:w="2254" w:type="dxa"/>
-          </w:tcPr>
-          <w:p/>
+          <w:p>
+            <w:r>
+              <w:t>20 – 25 mins</w:t>
+            </w:r>
+          </w:p>
+        </w:tc>
+        <w:tc>
+          <w:tcPr>
+            <w:tcW w:w="2254" w:type="dxa"/>
+          </w:tcPr>
+          <w:p>
+            <w:r>
+              <w:t>10 s (100 ok)</w:t>
+            </w:r>
+          </w:p>
+        </w:tc>
+        <w:tc>
+          <w:tcPr>
+            <w:tcW w:w="2254" w:type="dxa"/>
+          </w:tcPr>
+          <w:p>
+            <w:r>
+              <w:t>50 s (1000 ok)</w:t>
+            </w:r>
+          </w:p>
+        </w:tc>
+        <w:tc>
+          <w:tcPr>
+            <w:tcW w:w="2254" w:type="dxa"/>
+          </w:tcPr>
+          <w:p>
+            <w:r>
+              <w:t xml:space="preserve">52 </w:t>
+            </w:r>
+            <w:r>
+              <w:t>s (1000 ok) Same reasoning applies as above</w:t>
+            </w:r>
+          </w:p>
         </w:tc>
       </w:tr>
       <w:tr>
@@ -270,26 +323,38 @@
           <w:tcPr>
             <w:tcW w:w="2254" w:type="dxa"/>
           </w:tcPr>
-          <w:p/>
-        </w:tc>
-        <w:tc>
-          <w:tcPr>
-            <w:tcW w:w="2254" w:type="dxa"/>
-          </w:tcPr>
-          <w:p/>
-        </w:tc>
-        <w:tc>
-          <w:tcPr>
-            <w:tcW w:w="2254" w:type="dxa"/>
-          </w:tcPr>
-          <w:p/>
+          <w:p>
+            <w:r>
+              <w:t>10 s (100 ok)</w:t>
+            </w:r>
+          </w:p>
+        </w:tc>
+        <w:tc>
+          <w:tcPr>
+            <w:tcW w:w="2254" w:type="dxa"/>
+          </w:tcPr>
+          <w:p>
+            <w:r>
+              <w:t>10 s (1000 ok)</w:t>
+            </w:r>
+          </w:p>
+        </w:tc>
+        <w:tc>
+          <w:tcPr>
+            <w:tcW w:w="2254" w:type="dxa"/>
+          </w:tcPr>
+          <w:p>
+            <w:r>
+              <w:t>10 s (1232 ok) We need to check why the conection was closed this quickly. (OOM issue)</w:t>
+            </w:r>
+          </w:p>
         </w:tc>
       </w:tr>
     </w:tbl>
     <w:p>
       <w:pPr>
         <w:rPr>
-          <w:lang w:val="nl-NL"/>
+          <w:lang w:val="en-GB"/>
         </w:rPr>
       </w:pPr>
     </w:p>
@@ -297,7 +362,7 @@
     <w:p>
       <w:pPr>
         <w:rPr>
-          <w:lang w:val="nl-NL"/>
+          <w:lang w:val="en-GB"/>
         </w:rPr>
       </w:pPr>
     </w:p>

</xml_diff>